<commit_message>
villads's comments added to word doc
</commit_message>
<xml_diff>
--- a/Machine Learning for Bio.docx
+++ b/Machine Learning for Bio.docx
@@ -26,10 +26,7 @@
       </w:r>
     </w:p>
     <w:p/>
-    <w:p>
-      <w:bookmarkStart w:id="0" w:name="_GoBack"/>
-      <w:bookmarkEnd w:id="0"/>
-    </w:p>
+    <w:p/>
     <w:p/>
     <w:p>
       <w:r>
@@ -67,15 +64,68 @@
     <w:p/>
     <w:p>
       <w:r>
-        <w:t xml:space="preserve">This type of difficulty is caused by a fundamental limitation of non-linear optimisation, which is the fact that the output of the optimisation processes heavily relies on constraints (and starting points). Because there is no general method that can automatically produce good constraints except for simple problems, an optimisation program always has the possibility of falling into a "local minimum", a false solution, rather than a "global minimum", the true solution that we are looking for. Quantum computers are considered to be able to find global minima very effectively, however they are not expected to be available in the near future. This means that we cannot access the statistical properties of our materials without losing the detailed information of the structure, even though the necessary optical data are available. </w:t>
-      </w:r>
-    </w:p>
-    <w:p/>
-    <w:p/>
-    <w:p/>
-    <w:p>
-      <w:r>
-        <w:t>To solve this dilemma, I developed a simple and powerful machine-learning technique that allows automatic analysis of complicated optical data. Unlike other mathematical methods, machine-learning algorithms excel in pattern recognition. Considering our optical signals as patterns, a machine-learning algorithm can classify the signals based on the features they have. For example, an artificial neural network, which is an algorithm that is used in this study, can be trained to recognise the difference between signals that have one peak and two peaks, without being fooled by less important features such as noise and small amplitude oscillations. Based on the determined classification, we can generate constraints that can be used for the optimisation process that follows afterwards.</w:t>
+        <w:t xml:space="preserve">This type of difficulty is caused by a fundamental limitation of non-linear optimisation, which is the fact that the output of the </w:t>
+      </w:r>
+      <w:commentRangeStart w:id="0"/>
+      <w:r>
+        <w:t xml:space="preserve">optimisation processes heavily relies on constraints </w:t>
+      </w:r>
+      <w:commentRangeEnd w:id="0"/>
+      <w:r>
+        <w:rPr>
+          <w:rStyle w:val="CommentReference"/>
+        </w:rPr>
+        <w:commentReference w:id="0"/>
+      </w:r>
+      <w:r>
+        <w:t xml:space="preserve">(and starting points). Because there is no general method that can automatically produce good constraints except for simple problems, an optimisation program always has the possibility of falling into a "local minimum", a false solution, rather than a "global minimum", the true solution that we are looking for. </w:t>
+      </w:r>
+      <w:commentRangeStart w:id="1"/>
+      <w:r>
+        <w:t xml:space="preserve">Quantum computers are considered to be able to find global minima very effectively, however they are not expected to be available in the near future. </w:t>
+      </w:r>
+      <w:commentRangeEnd w:id="1"/>
+      <w:r>
+        <w:rPr>
+          <w:rStyle w:val="CommentReference"/>
+        </w:rPr>
+        <w:commentReference w:id="1"/>
+      </w:r>
+      <w:r>
+        <w:t xml:space="preserve">This means that we cannot access the statistical properties of our materials without losing the detailed information of the structure, even though the necessary optical data are available. </w:t>
+      </w:r>
+    </w:p>
+    <w:p/>
+    <w:p/>
+    <w:p/>
+    <w:p>
+      <w:r>
+        <w:t xml:space="preserve">To solve this dilemma, I developed </w:t>
+      </w:r>
+      <w:commentRangeStart w:id="2"/>
+      <w:r>
+        <w:t>a simple and powerful</w:t>
+      </w:r>
+      <w:commentRangeEnd w:id="2"/>
+      <w:r>
+        <w:rPr>
+          <w:rStyle w:val="CommentReference"/>
+        </w:rPr>
+        <w:commentReference w:id="2"/>
+      </w:r>
+      <w:r>
+        <w:t xml:space="preserve"> machine-learning technique that allows automatic analysis of complicated optical data. Unlike other mathematical methods, machine-learning algorithms excel in pattern recognition. Considering our optical signals as patterns, a machine-learning algorithm can classify the signals based on the features they have. For example, an artificial neural network, which is an algorithm that is used in this study, can be trained to recognise the difference between signals that have one peak and two peaks, without being fooled by less important features such as noise and small amplitude oscillations. </w:t>
+      </w:r>
+      <w:commentRangeStart w:id="3"/>
+      <w:r>
+        <w:t>Based on the determined classification, we can generate constraints that can be used for the optimisation process that follows afterwards.</w:t>
+      </w:r>
+      <w:commentRangeEnd w:id="3"/>
+      <w:r>
+        <w:rPr>
+          <w:rStyle w:val="CommentReference"/>
+        </w:rPr>
+        <w:commentReference w:id="3"/>
       </w:r>
     </w:p>
     <w:p/>
@@ -88,6 +138,77 @@
     </w:sectPr>
   </w:body>
 </w:document>
+</file>
+
+<file path=word/comments.xml><?xml version="1.0" encoding="utf-8"?>
+<w:comments xmlns:wpc="http://schemas.microsoft.com/office/word/2010/wordprocessingCanvas" xmlns:mo="http://schemas.microsoft.com/office/mac/office/2008/main" xmlns:mc="http://schemas.openxmlformats.org/markup-compatibility/2006" xmlns:mv="urn:schemas-microsoft-com:mac:vml" xmlns:o="urn:schemas-microsoft-com:office:office" xmlns:r="http://schemas.openxmlformats.org/officeDocument/2006/relationships" xmlns:m="http://schemas.openxmlformats.org/officeDocument/2006/math" xmlns:v="urn:schemas-microsoft-com:vml" xmlns:wp14="http://schemas.microsoft.com/office/word/2010/wordprocessingDrawing" xmlns:wp="http://schemas.openxmlformats.org/drawingml/2006/wordprocessingDrawing" xmlns:w10="urn:schemas-microsoft-com:office:word" xmlns:w="http://schemas.openxmlformats.org/wordprocessingml/2006/main" xmlns:w14="http://schemas.microsoft.com/office/word/2010/wordml" xmlns:wpg="http://schemas.microsoft.com/office/word/2010/wordprocessingGroup" xmlns:wpi="http://schemas.microsoft.com/office/word/2010/wordprocessingInk" xmlns:wne="http://schemas.microsoft.com/office/word/2006/wordml" xmlns:wps="http://schemas.microsoft.com/office/word/2010/wordprocessingShape" mc:Ignorable="w14 wp14">
+  <w:comment w:id="0" w:author="Villads Egede Johansen" w:date="2016-05-27T15:57:00Z" w:initials="VE">
+    <w:p>
+      <w:pPr>
+        <w:pStyle w:val="CommentText"/>
+      </w:pPr>
+      <w:r>
+        <w:rPr>
+          <w:rStyle w:val="CommentReference"/>
+        </w:rPr>
+        <w:annotationRef/>
+      </w:r>
+      <w:r>
+        <w:t>I’m still not quite sure how this should be understood</w:t>
+      </w:r>
+    </w:p>
+  </w:comment>
+  <w:comment w:id="1" w:author="Villads Egede Johansen" w:date="2016-05-27T15:56:00Z" w:initials="VE">
+    <w:p>
+      <w:pPr>
+        <w:pStyle w:val="CommentText"/>
+      </w:pPr>
+      <w:r>
+        <w:rPr>
+          <w:rStyle w:val="CommentReference"/>
+        </w:rPr>
+        <w:annotationRef/>
+      </w:r>
+      <w:r>
+        <w:t>Hmm, maybe a bit unnecessary to mention</w:t>
+      </w:r>
+    </w:p>
+  </w:comment>
+  <w:comment w:id="2" w:author="Villads Egede Johansen" w:date="2016-05-27T15:59:00Z" w:initials="VE">
+    <w:p>
+      <w:pPr>
+        <w:pStyle w:val="CommentText"/>
+      </w:pPr>
+      <w:r>
+        <w:rPr>
+          <w:rStyle w:val="CommentReference"/>
+        </w:rPr>
+        <w:annotationRef/>
+      </w:r>
+      <w:r>
+        <w:t>Maybe don’t write “simple” first, since this undermines your work. What about “powerful yet simple…”</w:t>
+      </w:r>
+    </w:p>
+  </w:comment>
+  <w:comment w:id="3" w:author="Villads Egede Johansen" w:date="2016-05-27T16:00:00Z" w:initials="VE">
+    <w:p>
+      <w:pPr>
+        <w:pStyle w:val="CommentText"/>
+      </w:pPr>
+      <w:r>
+        <w:rPr>
+          <w:rStyle w:val="CommentReference"/>
+        </w:rPr>
+        <w:annotationRef/>
+      </w:r>
+      <w:bookmarkStart w:id="4" w:name="_GoBack"/>
+      <w:bookmarkEnd w:id="4"/>
+      <w:r>
+        <w:t>Maybe also strengthen your description of the results you have obtained by using this approach (now it seems as an intermediate step, whereas you can sell more as a crucial invention for our analysis)</w:t>
+      </w:r>
+    </w:p>
+  </w:comment>
+</w:comments>
 </file>
 
 <file path=word/styles.xml><?xml version="1.0" encoding="utf-8"?>
@@ -275,6 +396,97 @@
     <w:uiPriority w:val="99"/>
     <w:semiHidden/>
     <w:unhideWhenUsed/>
+  </w:style>
+  <w:style w:type="character" w:styleId="CommentReference">
+    <w:name w:val="annotation reference"/>
+    <w:basedOn w:val="DefaultParagraphFont"/>
+    <w:uiPriority w:val="99"/>
+    <w:semiHidden/>
+    <w:unhideWhenUsed/>
+    <w:rsid w:val="002E30BB"/>
+    <w:rPr>
+      <w:sz w:val="18"/>
+      <w:szCs w:val="18"/>
+    </w:rPr>
+  </w:style>
+  <w:style w:type="paragraph" w:styleId="CommentText">
+    <w:name w:val="annotation text"/>
+    <w:basedOn w:val="Normal"/>
+    <w:link w:val="CommentTextChar"/>
+    <w:uiPriority w:val="99"/>
+    <w:semiHidden/>
+    <w:unhideWhenUsed/>
+    <w:rsid w:val="002E30BB"/>
+  </w:style>
+  <w:style w:type="character" w:customStyle="1" w:styleId="CommentTextChar">
+    <w:name w:val="Comment Text Char"/>
+    <w:basedOn w:val="DefaultParagraphFont"/>
+    <w:link w:val="CommentText"/>
+    <w:uiPriority w:val="99"/>
+    <w:semiHidden/>
+    <w:rsid w:val="002E30BB"/>
+    <w:rPr>
+      <w:lang w:val="en-GB"/>
+    </w:rPr>
+  </w:style>
+  <w:style w:type="paragraph" w:styleId="CommentSubject">
+    <w:name w:val="annotation subject"/>
+    <w:basedOn w:val="CommentText"/>
+    <w:next w:val="CommentText"/>
+    <w:link w:val="CommentSubjectChar"/>
+    <w:uiPriority w:val="99"/>
+    <w:semiHidden/>
+    <w:unhideWhenUsed/>
+    <w:rsid w:val="002E30BB"/>
+    <w:rPr>
+      <w:b/>
+      <w:bCs/>
+      <w:sz w:val="20"/>
+      <w:szCs w:val="20"/>
+    </w:rPr>
+  </w:style>
+  <w:style w:type="character" w:customStyle="1" w:styleId="CommentSubjectChar">
+    <w:name w:val="Comment Subject Char"/>
+    <w:basedOn w:val="CommentTextChar"/>
+    <w:link w:val="CommentSubject"/>
+    <w:uiPriority w:val="99"/>
+    <w:semiHidden/>
+    <w:rsid w:val="002E30BB"/>
+    <w:rPr>
+      <w:b/>
+      <w:bCs/>
+      <w:sz w:val="20"/>
+      <w:szCs w:val="20"/>
+      <w:lang w:val="en-GB"/>
+    </w:rPr>
+  </w:style>
+  <w:style w:type="paragraph" w:styleId="BalloonText">
+    <w:name w:val="Balloon Text"/>
+    <w:basedOn w:val="Normal"/>
+    <w:link w:val="BalloonTextChar"/>
+    <w:uiPriority w:val="99"/>
+    <w:semiHidden/>
+    <w:unhideWhenUsed/>
+    <w:rsid w:val="002E30BB"/>
+    <w:rPr>
+      <w:rFonts w:ascii="Lucida Grande" w:hAnsi="Lucida Grande"/>
+      <w:sz w:val="18"/>
+      <w:szCs w:val="18"/>
+    </w:rPr>
+  </w:style>
+  <w:style w:type="character" w:customStyle="1" w:styleId="BalloonTextChar">
+    <w:name w:val="Balloon Text Char"/>
+    <w:basedOn w:val="DefaultParagraphFont"/>
+    <w:link w:val="BalloonText"/>
+    <w:uiPriority w:val="99"/>
+    <w:semiHidden/>
+    <w:rsid w:val="002E30BB"/>
+    <w:rPr>
+      <w:rFonts w:ascii="Lucida Grande" w:hAnsi="Lucida Grande"/>
+      <w:sz w:val="18"/>
+      <w:szCs w:val="18"/>
+      <w:lang w:val="en-GB"/>
+    </w:rPr>
   </w:style>
 </w:styles>
 </file>
@@ -464,6 +676,97 @@
     <w:uiPriority w:val="99"/>
     <w:semiHidden/>
     <w:unhideWhenUsed/>
+  </w:style>
+  <w:style w:type="character" w:styleId="CommentReference">
+    <w:name w:val="annotation reference"/>
+    <w:basedOn w:val="DefaultParagraphFont"/>
+    <w:uiPriority w:val="99"/>
+    <w:semiHidden/>
+    <w:unhideWhenUsed/>
+    <w:rsid w:val="002E30BB"/>
+    <w:rPr>
+      <w:sz w:val="18"/>
+      <w:szCs w:val="18"/>
+    </w:rPr>
+  </w:style>
+  <w:style w:type="paragraph" w:styleId="CommentText">
+    <w:name w:val="annotation text"/>
+    <w:basedOn w:val="Normal"/>
+    <w:link w:val="CommentTextChar"/>
+    <w:uiPriority w:val="99"/>
+    <w:semiHidden/>
+    <w:unhideWhenUsed/>
+    <w:rsid w:val="002E30BB"/>
+  </w:style>
+  <w:style w:type="character" w:customStyle="1" w:styleId="CommentTextChar">
+    <w:name w:val="Comment Text Char"/>
+    <w:basedOn w:val="DefaultParagraphFont"/>
+    <w:link w:val="CommentText"/>
+    <w:uiPriority w:val="99"/>
+    <w:semiHidden/>
+    <w:rsid w:val="002E30BB"/>
+    <w:rPr>
+      <w:lang w:val="en-GB"/>
+    </w:rPr>
+  </w:style>
+  <w:style w:type="paragraph" w:styleId="CommentSubject">
+    <w:name w:val="annotation subject"/>
+    <w:basedOn w:val="CommentText"/>
+    <w:next w:val="CommentText"/>
+    <w:link w:val="CommentSubjectChar"/>
+    <w:uiPriority w:val="99"/>
+    <w:semiHidden/>
+    <w:unhideWhenUsed/>
+    <w:rsid w:val="002E30BB"/>
+    <w:rPr>
+      <w:b/>
+      <w:bCs/>
+      <w:sz w:val="20"/>
+      <w:szCs w:val="20"/>
+    </w:rPr>
+  </w:style>
+  <w:style w:type="character" w:customStyle="1" w:styleId="CommentSubjectChar">
+    <w:name w:val="Comment Subject Char"/>
+    <w:basedOn w:val="CommentTextChar"/>
+    <w:link w:val="CommentSubject"/>
+    <w:uiPriority w:val="99"/>
+    <w:semiHidden/>
+    <w:rsid w:val="002E30BB"/>
+    <w:rPr>
+      <w:b/>
+      <w:bCs/>
+      <w:sz w:val="20"/>
+      <w:szCs w:val="20"/>
+      <w:lang w:val="en-GB"/>
+    </w:rPr>
+  </w:style>
+  <w:style w:type="paragraph" w:styleId="BalloonText">
+    <w:name w:val="Balloon Text"/>
+    <w:basedOn w:val="Normal"/>
+    <w:link w:val="BalloonTextChar"/>
+    <w:uiPriority w:val="99"/>
+    <w:semiHidden/>
+    <w:unhideWhenUsed/>
+    <w:rsid w:val="002E30BB"/>
+    <w:rPr>
+      <w:rFonts w:ascii="Lucida Grande" w:hAnsi="Lucida Grande"/>
+      <w:sz w:val="18"/>
+      <w:szCs w:val="18"/>
+    </w:rPr>
+  </w:style>
+  <w:style w:type="character" w:customStyle="1" w:styleId="BalloonTextChar">
+    <w:name w:val="Balloon Text Char"/>
+    <w:basedOn w:val="DefaultParagraphFont"/>
+    <w:link w:val="BalloonText"/>
+    <w:uiPriority w:val="99"/>
+    <w:semiHidden/>
+    <w:rsid w:val="002E30BB"/>
+    <w:rPr>
+      <w:rFonts w:ascii="Lucida Grande" w:hAnsi="Lucida Grande"/>
+      <w:sz w:val="18"/>
+      <w:szCs w:val="18"/>
+      <w:lang w:val="en-GB"/>
+    </w:rPr>
   </w:style>
 </w:styles>
 </file>

</xml_diff>

<commit_message>
corrections made according to villads
</commit_message>
<xml_diff>
--- a/Machine Learning for Bio.docx
+++ b/Machine Learning for Bio.docx
@@ -64,35 +64,21 @@
     <w:p/>
     <w:p>
       <w:r>
-        <w:t xml:space="preserve">This type of difficulty is caused by a fundamental limitation of non-linear optimisation, which is the fact that the output of the </w:t>
-      </w:r>
-      <w:commentRangeStart w:id="0"/>
-      <w:r>
-        <w:t xml:space="preserve">optimisation processes heavily relies on constraints </w:t>
-      </w:r>
-      <w:commentRangeEnd w:id="0"/>
-      <w:r>
-        <w:rPr>
-          <w:rStyle w:val="CommentReference"/>
-        </w:rPr>
-        <w:commentReference w:id="0"/>
-      </w:r>
-      <w:r>
-        <w:t xml:space="preserve">(and starting points). Because there is no general method that can automatically produce good constraints except for simple problems, an optimisation program always has the possibility of falling into a "local minimum", a false solution, rather than a "global minimum", the true solution that we are looking for. </w:t>
-      </w:r>
-      <w:commentRangeStart w:id="1"/>
-      <w:r>
-        <w:t xml:space="preserve">Quantum computers are considered to be able to find global minima very effectively, however they are not expected to be available in the near future. </w:t>
-      </w:r>
-      <w:commentRangeEnd w:id="1"/>
-      <w:r>
-        <w:rPr>
-          <w:rStyle w:val="CommentReference"/>
-        </w:rPr>
-        <w:commentReference w:id="1"/>
-      </w:r>
-      <w:r>
-        <w:t xml:space="preserve">This means that we cannot access the statistical properties of our materials without losing the detailed information of the structure, even though the necessary optical data are available. </w:t>
+        <w:t>This type of difficulty is caused by a fundamental limitation of non-linear optimisation, which is the fact that the output of the optimisation processes</w:t>
+      </w:r>
+      <w:bookmarkStart w:id="0" w:name="_GoBack"/>
+      <w:r>
+        <w:t xml:space="preserve"> can vary a lot depending on how</w:t>
+      </w:r>
+      <w:bookmarkEnd w:id="0"/>
+      <w:r>
+        <w:t xml:space="preserve"> constraints (and starting points)</w:t>
+      </w:r>
+      <w:r>
+        <w:t xml:space="preserve"> are set</w:t>
+      </w:r>
+      <w:r>
+        <w:t xml:space="preserve">. Because there is no general method that can automatically produce good constraints except for simple problems, an optimisation program always has the possibility of falling into a "local minimum", a false solution, rather than a "global minimum", the true solution that we are looking for. This means that we cannot access the statistical properties of our materials without losing the detailed information of the structure, even though the necessary optical data are available. </w:t>
       </w:r>
     </w:p>
     <w:p/>
@@ -100,32 +86,7 @@
     <w:p/>
     <w:p>
       <w:r>
-        <w:t xml:space="preserve">To solve this dilemma, I developed </w:t>
-      </w:r>
-      <w:commentRangeStart w:id="2"/>
-      <w:r>
-        <w:t>a simple and powerful</w:t>
-      </w:r>
-      <w:commentRangeEnd w:id="2"/>
-      <w:r>
-        <w:rPr>
-          <w:rStyle w:val="CommentReference"/>
-        </w:rPr>
-        <w:commentReference w:id="2"/>
-      </w:r>
-      <w:r>
-        <w:t xml:space="preserve"> machine-learning technique that allows automatic analysis of complicated optical data. Unlike other mathematical methods, machine-learning algorithms excel in pattern recognition. Considering our optical signals as patterns, a machine-learning algorithm can classify the signals based on the features they have. For example, an artificial neural network, which is an algorithm that is used in this study, can be trained to recognise the difference between signals that have one peak and two peaks, without being fooled by less important features such as noise and small amplitude oscillations. </w:t>
-      </w:r>
-      <w:commentRangeStart w:id="3"/>
-      <w:r>
-        <w:t>Based on the determined classification, we can generate constraints that can be used for the optimisation process that follows afterwards.</w:t>
-      </w:r>
-      <w:commentRangeEnd w:id="3"/>
-      <w:r>
-        <w:rPr>
-          <w:rStyle w:val="CommentReference"/>
-        </w:rPr>
-        <w:commentReference w:id="3"/>
+        <w:t>To solve this dilemma, I developed a powerful machine-learning technique that allows automatic analysis of complicated optical data. Unlike other mathematical methods, machine-learning algorithms excel in pattern recognition. Considering our optical signals as patterns, a machine-learning algorithm can classify the signals based on the features they have. For example, an artificial neural network, which is an algorithm that is used in this study, can be trained to recognise the difference between signals that have one peak and two peaks, without being fooled by less important features such as noise and small amplitude oscillations. Based on the determined classification, we can generate constraints that can be used for the optimisation process that follows afterwards.</w:t>
       </w:r>
     </w:p>
     <w:p/>
@@ -138,77 +99,6 @@
     </w:sectPr>
   </w:body>
 </w:document>
-</file>
-
-<file path=word/comments.xml><?xml version="1.0" encoding="utf-8"?>
-<w:comments xmlns:wpc="http://schemas.microsoft.com/office/word/2010/wordprocessingCanvas" xmlns:mo="http://schemas.microsoft.com/office/mac/office/2008/main" xmlns:mc="http://schemas.openxmlformats.org/markup-compatibility/2006" xmlns:mv="urn:schemas-microsoft-com:mac:vml" xmlns:o="urn:schemas-microsoft-com:office:office" xmlns:r="http://schemas.openxmlformats.org/officeDocument/2006/relationships" xmlns:m="http://schemas.openxmlformats.org/officeDocument/2006/math" xmlns:v="urn:schemas-microsoft-com:vml" xmlns:wp14="http://schemas.microsoft.com/office/word/2010/wordprocessingDrawing" xmlns:wp="http://schemas.openxmlformats.org/drawingml/2006/wordprocessingDrawing" xmlns:w10="urn:schemas-microsoft-com:office:word" xmlns:w="http://schemas.openxmlformats.org/wordprocessingml/2006/main" xmlns:w14="http://schemas.microsoft.com/office/word/2010/wordml" xmlns:wpg="http://schemas.microsoft.com/office/word/2010/wordprocessingGroup" xmlns:wpi="http://schemas.microsoft.com/office/word/2010/wordprocessingInk" xmlns:wne="http://schemas.microsoft.com/office/word/2006/wordml" xmlns:wps="http://schemas.microsoft.com/office/word/2010/wordprocessingShape" mc:Ignorable="w14 wp14">
-  <w:comment w:id="0" w:author="Villads Egede Johansen" w:date="2016-05-27T15:57:00Z" w:initials="VE">
-    <w:p>
-      <w:pPr>
-        <w:pStyle w:val="CommentText"/>
-      </w:pPr>
-      <w:r>
-        <w:rPr>
-          <w:rStyle w:val="CommentReference"/>
-        </w:rPr>
-        <w:annotationRef/>
-      </w:r>
-      <w:r>
-        <w:t>I’m still not quite sure how this should be understood</w:t>
-      </w:r>
-    </w:p>
-  </w:comment>
-  <w:comment w:id="1" w:author="Villads Egede Johansen" w:date="2016-05-27T15:56:00Z" w:initials="VE">
-    <w:p>
-      <w:pPr>
-        <w:pStyle w:val="CommentText"/>
-      </w:pPr>
-      <w:r>
-        <w:rPr>
-          <w:rStyle w:val="CommentReference"/>
-        </w:rPr>
-        <w:annotationRef/>
-      </w:r>
-      <w:r>
-        <w:t>Hmm, maybe a bit unnecessary to mention</w:t>
-      </w:r>
-    </w:p>
-  </w:comment>
-  <w:comment w:id="2" w:author="Villads Egede Johansen" w:date="2016-05-27T15:59:00Z" w:initials="VE">
-    <w:p>
-      <w:pPr>
-        <w:pStyle w:val="CommentText"/>
-      </w:pPr>
-      <w:r>
-        <w:rPr>
-          <w:rStyle w:val="CommentReference"/>
-        </w:rPr>
-        <w:annotationRef/>
-      </w:r>
-      <w:r>
-        <w:t>Maybe don’t write “simple” first, since this undermines your work. What about “powerful yet simple…”</w:t>
-      </w:r>
-    </w:p>
-  </w:comment>
-  <w:comment w:id="3" w:author="Villads Egede Johansen" w:date="2016-05-27T16:00:00Z" w:initials="VE">
-    <w:p>
-      <w:pPr>
-        <w:pStyle w:val="CommentText"/>
-      </w:pPr>
-      <w:r>
-        <w:rPr>
-          <w:rStyle w:val="CommentReference"/>
-        </w:rPr>
-        <w:annotationRef/>
-      </w:r>
-      <w:bookmarkStart w:id="4" w:name="_GoBack"/>
-      <w:bookmarkEnd w:id="4"/>
-      <w:r>
-        <w:t>Maybe also strengthen your description of the results you have obtained by using this approach (now it seems as an intermediate step, whereas you can sell more as a crucial invention for our analysis)</w:t>
-      </w:r>
-    </w:p>
-  </w:comment>
-</w:comments>
 </file>
 
 <file path=word/styles.xml><?xml version="1.0" encoding="utf-8"?>

</xml_diff>